<commit_message>
Added MMHC code with KCI test incorporated into first step but still uses BDeu score for second step.
</commit_message>
<xml_diff>
--- a/paper/outline for paper.docx
+++ b/paper/outline for paper.docx
@@ -22,7 +22,13 @@
         <w:t xml:space="preserve">effectively </w:t>
       </w:r>
       <w:r>
-        <w:t>learn the Bayesian network structure from real data distributions over relatively large numbers of variables (</w:t>
+        <w:t xml:space="preserve">learn the </w:t>
+      </w:r>
+      <w:r>
+        <w:t xml:space="preserve">MAP </w:t>
+      </w:r>
+      <w:r>
+        <w:t>Bayesian network structure from real data distributions over relatively large numbers of variables (</w:t>
       </w:r>
       <w:r>
         <w:t xml:space="preserve">e.g. 100),   </w:t>
@@ -37,23 +43,43 @@
     <w:p/>
     <w:p>
       <w:r>
-        <w:t>Technique</w:t>
-      </w:r>
+        <w:t xml:space="preserve">Techniques for BN structure learning can generally be categorized into either  optimization approaches, where one defines some scoring function for each graph given the data, or constraint-based approaches, where the results of multiple conditional independence tests are pieced together to construct a graph structure. </w:t>
+      </w:r>
+    </w:p>
+    <w:p>
+      <w:r>
+        <w:t xml:space="preserve">Constraint-based approaches are sound in the sense that if one can accurately assess conditional independence, then one can recover the correct structure.  Further, these techniques tend to be fast and scalable \cite{tsamardinos2006max}.  However, they </w:t>
+      </w:r>
+      <w:r>
+        <w:t>also tend to be brittle in the sense that one incorrect independence test can have global implications on the quality of the learned structure.  Optimization approaches, given an appropriate scoring function, are also sound and avoid this brittleness, but face another problem, which is that the set of possible DAGs grows super-exponentially</w:t>
+      </w:r>
+      <w:r>
+        <w:t xml:space="preserve"> in the number of variables, h</w:t>
+      </w:r>
+      <w:r>
+        <w:t xml:space="preserve">ence many </w:t>
+      </w:r>
+      <w:r>
+        <w:t xml:space="preserve">have </w:t>
+      </w:r>
+      <w:r>
+        <w:t>resorted to heurist</w:t>
+      </w:r>
+      <w:r>
+        <w:t>ic search algorithms which can</w:t>
+      </w:r>
+      <w:r>
+        <w:t xml:space="preserve"> only guarantee local optimality</w:t>
+      </w:r>
+      <w:r>
+        <w:t>.</w:t>
+      </w:r>
+    </w:p>
+    <w:p/>
+    <w:p>
       <w:bookmarkStart w:id="0" w:name="_GoBack"/>
       <w:bookmarkEnd w:id="0"/>
-      <w:r>
-        <w:t xml:space="preserve">s for BN structure learning can generally be categorized into either  optimization approaches, where one defines some scoring function for each graph given the data, or constraint-based approaches, where the results of multiple conditional independence tests are pieced together to construct a graph structure. </w:t>
-      </w:r>
     </w:p>
-    <w:p>
-      <w:r>
-        <w:t xml:space="preserve">Constraint-based approaches are sound in the sense that if one can accurately assess conditional independence, then one can recover the correct structure.  Further, these techniques tend to be fast and scalable \cite{tsamardinos2006max}.  However, they </w:t>
-      </w:r>
-      <w:r>
-        <w:t>also tend to be brittle in the sense that one incorrect independence test can have global implications on the quality of the learned structure.  Optimization approaches, given an appropriate scoring function, are also sound and avoid this brittleness, but face another problem, which is that the set of possible DAGs grows super-exponentially in the number of variables, V, i.e. O(2^V^2).  Hence many resorted to heuristic search algorithms which could only guarantee local optimality</w:t>
-      </w:r>
-    </w:p>
-    <w:p/>
     <w:sectPr>
       <w:pgSz w:w="12240" w:h="15840"/>
       <w:pgMar w:top="1440" w:right="1800" w:bottom="1440" w:left="1800" w:header="720" w:footer="720" w:gutter="0"/>

</xml_diff>